<commit_message>
Reorganized and Updated Timeline
</commit_message>
<xml_diff>
--- a/Group2_Specifications_Sheet.docx
+++ b/Group2_Specifications_Sheet.docx
@@ -1307,6 +1307,24 @@
     </w:p>
     <w:p>
       <w:pPr>
+        <w:numPr>
+          <w:ilvl w:val="0"/>
+          <w:numId w:val="2"/>
+        </w:numPr>
+        <w:spacing w:after="160" w:line="259" w:lineRule="auto"/>
+        <w:rPr>
+          <w:rFonts w:ascii="Times New Roman" w:eastAsia="Times New Roman" w:hAnsi="Times New Roman" w:cs="Times New Roman"/>
+        </w:rPr>
+      </w:pPr>
+      <w:r>
+        <w:rPr>
+          <w:rFonts w:ascii="Times New Roman" w:eastAsia="Times New Roman" w:hAnsi="Times New Roman" w:cs="Times New Roman"/>
+        </w:rPr>
+        <w:t>Create graphics for buttons, including play, pause, and more.</w:t>
+      </w:r>
+    </w:p>
+    <w:p>
+      <w:pPr>
         <w:ind w:left="720"/>
         <w:jc w:val="both"/>
         <w:rPr>
@@ -1671,6 +1689,7 @@
         <w:rPr>
           <w:rFonts w:cstheme="minorHAnsi"/>
         </w:rPr>
+        <w:lastRenderedPageBreak/>
         <w:t>With members being both the developers and end-user, the game will be structured based on our collective creative insight and knowledge regarding what a “Whack-a-Mole” styled game is</w:t>
       </w:r>
       <w:r>
@@ -2666,6 +2685,7 @@
           <w:b/>
           <w:bCs/>
         </w:rPr>
+        <w:lastRenderedPageBreak/>
         <w:t xml:space="preserve">ALL </w:t>
       </w:r>
       <w:r>
@@ -2719,7 +2739,6 @@
           <w:sz w:val="24"/>
           <w:szCs w:val="24"/>
         </w:rPr>
-        <w:lastRenderedPageBreak/>
         <w:t>3.</w:t>
       </w:r>
       <w:r>
@@ -3897,6 +3916,119 @@
       </w:rPr>
     </w:lvl>
   </w:abstractNum>
+  <w:abstractNum w:abstractNumId="4" w15:restartNumberingAfterBreak="0">
+    <w:nsid w:val="621C127C"/>
+    <w:multiLevelType w:val="multilevel"/>
+    <w:tmpl w:val="94D6570E"/>
+    <w:lvl w:ilvl="0">
+      <w:start w:val="1"/>
+      <w:numFmt w:val="decimal"/>
+      <w:lvlText w:val="%1."/>
+      <w:lvlJc w:val="left"/>
+      <w:pPr>
+        <w:ind w:left="720" w:hanging="360"/>
+      </w:pPr>
+      <w:rPr>
+        <w:u w:val="none"/>
+      </w:rPr>
+    </w:lvl>
+    <w:lvl w:ilvl="1">
+      <w:start w:val="1"/>
+      <w:numFmt w:val="lowerLetter"/>
+      <w:lvlText w:val="%2."/>
+      <w:lvlJc w:val="left"/>
+      <w:pPr>
+        <w:ind w:left="1440" w:hanging="360"/>
+      </w:pPr>
+      <w:rPr>
+        <w:u w:val="none"/>
+      </w:rPr>
+    </w:lvl>
+    <w:lvl w:ilvl="2">
+      <w:start w:val="1"/>
+      <w:numFmt w:val="lowerRoman"/>
+      <w:lvlText w:val="%3."/>
+      <w:lvlJc w:val="right"/>
+      <w:pPr>
+        <w:ind w:left="2160" w:hanging="360"/>
+      </w:pPr>
+      <w:rPr>
+        <w:u w:val="none"/>
+      </w:rPr>
+    </w:lvl>
+    <w:lvl w:ilvl="3">
+      <w:start w:val="1"/>
+      <w:numFmt w:val="decimal"/>
+      <w:lvlText w:val="%4."/>
+      <w:lvlJc w:val="left"/>
+      <w:pPr>
+        <w:ind w:left="2880" w:hanging="360"/>
+      </w:pPr>
+      <w:rPr>
+        <w:u w:val="none"/>
+      </w:rPr>
+    </w:lvl>
+    <w:lvl w:ilvl="4">
+      <w:start w:val="1"/>
+      <w:numFmt w:val="lowerLetter"/>
+      <w:lvlText w:val="%5."/>
+      <w:lvlJc w:val="left"/>
+      <w:pPr>
+        <w:ind w:left="3600" w:hanging="360"/>
+      </w:pPr>
+      <w:rPr>
+        <w:u w:val="none"/>
+      </w:rPr>
+    </w:lvl>
+    <w:lvl w:ilvl="5">
+      <w:start w:val="1"/>
+      <w:numFmt w:val="lowerRoman"/>
+      <w:lvlText w:val="%6."/>
+      <w:lvlJc w:val="right"/>
+      <w:pPr>
+        <w:ind w:left="4320" w:hanging="360"/>
+      </w:pPr>
+      <w:rPr>
+        <w:u w:val="none"/>
+      </w:rPr>
+    </w:lvl>
+    <w:lvl w:ilvl="6">
+      <w:start w:val="1"/>
+      <w:numFmt w:val="decimal"/>
+      <w:lvlText w:val="%7."/>
+      <w:lvlJc w:val="left"/>
+      <w:pPr>
+        <w:ind w:left="5040" w:hanging="360"/>
+      </w:pPr>
+      <w:rPr>
+        <w:u w:val="none"/>
+      </w:rPr>
+    </w:lvl>
+    <w:lvl w:ilvl="7">
+      <w:start w:val="1"/>
+      <w:numFmt w:val="lowerLetter"/>
+      <w:lvlText w:val="%8."/>
+      <w:lvlJc w:val="left"/>
+      <w:pPr>
+        <w:ind w:left="5760" w:hanging="360"/>
+      </w:pPr>
+      <w:rPr>
+        <w:u w:val="none"/>
+      </w:rPr>
+    </w:lvl>
+    <w:lvl w:ilvl="8">
+      <w:start w:val="1"/>
+      <w:numFmt w:val="lowerRoman"/>
+      <w:lvlText w:val="%9."/>
+      <w:lvlJc w:val="right"/>
+      <w:pPr>
+        <w:ind w:left="6480" w:hanging="360"/>
+      </w:pPr>
+      <w:rPr>
+        <w:u w:val="none"/>
+      </w:rPr>
+    </w:lvl>
+  </w:abstractNum>
   <w:num w:numId="1">
     <w:abstractNumId w:val="0"/>
   </w:num>
@@ -3908,6 +4040,9 @@
   </w:num>
   <w:num w:numId="4">
     <w:abstractNumId w:val="1"/>
+  </w:num>
+  <w:num w:numId="5">
+    <w:abstractNumId w:val="4"/>
   </w:num>
 </w:numbering>
 </file>

</xml_diff>

<commit_message>
Updated Timeline and changed mole to professor.
</commit_message>
<xml_diff>
--- a/Group2_Specifications_Sheet.docx
+++ b/Group2_Specifications_Sheet.docx
@@ -162,7 +162,7 @@
                                 <w:color w:val="8496B0" w:themeColor="text2" w:themeTint="99"/>
                                 <w:sz w:val="52"/>
                               </w:rPr>
-                              <w:t>Mole</w:t>
+                              <w:t>Prof</w:t>
                             </w:r>
                           </w:p>
                         </w:txbxContent>
@@ -218,7 +218,7 @@
                           <w:color w:val="8496B0" w:themeColor="text2" w:themeTint="99"/>
                           <w:sz w:val="52"/>
                         </w:rPr>
-                        <w:t>Mole</w:t>
+                        <w:t>Prof</w:t>
                       </w:r>
                     </w:p>
                   </w:txbxContent>
@@ -948,7 +948,19 @@
         <w:rPr>
           <w:rFonts w:cstheme="minorHAnsi"/>
         </w:rPr>
-        <w:t xml:space="preserve"> and sound for our group “Whack-a-Mole” </w:t>
+        <w:t xml:space="preserve"> and sound for our group “Whack-a-</w:t>
+      </w:r>
+      <w:r>
+        <w:rPr>
+          <w:rFonts w:cstheme="minorHAnsi"/>
+        </w:rPr>
+        <w:t>Prof</w:t>
+      </w:r>
+      <w:r>
+        <w:rPr>
+          <w:rFonts w:cstheme="minorHAnsi"/>
+        </w:rPr>
+        <w:t xml:space="preserve">” </w:t>
       </w:r>
       <w:r>
         <w:rPr>
@@ -1200,7 +1212,19 @@
         <w:rPr>
           <w:rFonts w:cstheme="minorHAnsi"/>
         </w:rPr>
-        <w:t xml:space="preserve">“Whack-a-Mole” game implementations as a baseline </w:t>
+        <w:t>“Whack-a-</w:t>
+      </w:r>
+      <w:r>
+        <w:rPr>
+          <w:rFonts w:cstheme="minorHAnsi"/>
+        </w:rPr>
+        <w:t>Prof</w:t>
+      </w:r>
+      <w:r>
+        <w:rPr>
+          <w:rFonts w:cstheme="minorHAnsi"/>
+        </w:rPr>
+        <w:t xml:space="preserve">” game implementations as a baseline </w:t>
       </w:r>
       <w:r>
         <w:rPr>
@@ -1275,7 +1299,19 @@
         <w:rPr>
           <w:rFonts w:cstheme="minorHAnsi"/>
         </w:rPr>
-        <w:t>and “moles”</w:t>
+        <w:t>and “</w:t>
+      </w:r>
+      <w:r>
+        <w:rPr>
+          <w:rFonts w:cstheme="minorHAnsi"/>
+        </w:rPr>
+        <w:t>professors</w:t>
+      </w:r>
+      <w:r>
+        <w:rPr>
+          <w:rFonts w:cstheme="minorHAnsi"/>
+        </w:rPr>
+        <w:t>”</w:t>
       </w:r>
     </w:p>
     <w:p>
@@ -1690,7 +1726,19 @@
           <w:rFonts w:cstheme="minorHAnsi"/>
         </w:rPr>
         <w:lastRenderedPageBreak/>
-        <w:t>With members being both the developers and end-user, the game will be structured based on our collective creative insight and knowledge regarding what a “Whack-a-Mole” styled game is</w:t>
+        <w:t>With members being both the developers and end-user, the game will be structured based on our collective creative insight and knowledge regarding what a “Whack-a-</w:t>
+      </w:r>
+      <w:r>
+        <w:rPr>
+          <w:rFonts w:cstheme="minorHAnsi"/>
+        </w:rPr>
+        <w:t>Prof</w:t>
+      </w:r>
+      <w:r>
+        <w:rPr>
+          <w:rFonts w:cstheme="minorHAnsi"/>
+        </w:rPr>
+        <w:t>” styled game is</w:t>
       </w:r>
       <w:r>
         <w:rPr>
@@ -2031,7 +2079,19 @@
         <w:rPr>
           <w:rFonts w:cstheme="minorHAnsi"/>
         </w:rPr>
-        <w:t>n overall timer for how long the player can whack “moles”</w:t>
+        <w:t>n overall timer for how long the player can whack “</w:t>
+      </w:r>
+      <w:r>
+        <w:rPr>
+          <w:rFonts w:cstheme="minorHAnsi"/>
+        </w:rPr>
+        <w:t>Professors</w:t>
+      </w:r>
+      <w:r>
+        <w:rPr>
+          <w:rFonts w:cstheme="minorHAnsi"/>
+        </w:rPr>
+        <w:t>”</w:t>
       </w:r>
       <w:r>
         <w:rPr>
@@ -2065,7 +2125,23 @@
           <w:b/>
           <w:bCs/>
         </w:rPr>
-        <w:t>of moles is tied to the timer</w:t>
+        <w:t xml:space="preserve">of </w:t>
+      </w:r>
+      <w:r>
+        <w:rPr>
+          <w:rFonts w:cstheme="minorHAnsi"/>
+          <w:b/>
+          <w:bCs/>
+        </w:rPr>
+        <w:t>Professors</w:t>
+      </w:r>
+      <w:r>
+        <w:rPr>
+          <w:rFonts w:cstheme="minorHAnsi"/>
+          <w:b/>
+          <w:bCs/>
+        </w:rPr>
+        <w:t xml:space="preserve"> is tied to the timer</w:t>
       </w:r>
       <w:r>
         <w:rPr>
@@ -2077,7 +2153,19 @@
         <w:rPr>
           <w:rFonts w:cstheme="minorHAnsi"/>
         </w:rPr>
-        <w:t>as the session progresses “moles”</w:t>
+        <w:t>as the session progresses “</w:t>
+      </w:r>
+      <w:r>
+        <w:rPr>
+          <w:rFonts w:cstheme="minorHAnsi"/>
+        </w:rPr>
+        <w:t>Professors</w:t>
+      </w:r>
+      <w:r>
+        <w:rPr>
+          <w:rFonts w:cstheme="minorHAnsi"/>
+        </w:rPr>
+        <w:t>”</w:t>
       </w:r>
       <w:r>
         <w:rPr>
@@ -2133,7 +2221,19 @@
         <w:rPr>
           <w:rFonts w:cstheme="minorHAnsi"/>
         </w:rPr>
-        <w:t>obtained per “mole” whacked</w:t>
+        <w:t>obtained per “</w:t>
+      </w:r>
+      <w:r>
+        <w:rPr>
+          <w:rFonts w:cstheme="minorHAnsi"/>
+        </w:rPr>
+        <w:t>Professor</w:t>
+      </w:r>
+      <w:r>
+        <w:rPr>
+          <w:rFonts w:cstheme="minorHAnsi"/>
+        </w:rPr>
+        <w:t>” whacked</w:t>
       </w:r>
       <w:r>
         <w:rPr>
@@ -2228,7 +2328,37 @@
         <w:rPr>
           <w:rFonts w:cstheme="minorHAnsi"/>
         </w:rPr>
-        <w:t xml:space="preserve">“Bosses” are moles which occasionally </w:t>
+        <w:t xml:space="preserve">“Bosses” are </w:t>
+      </w:r>
+      <w:r>
+        <w:rPr>
+          <w:rFonts w:cstheme="minorHAnsi"/>
+        </w:rPr>
+        <w:t>p</w:t>
+      </w:r>
+      <w:r>
+        <w:rPr>
+          <w:rFonts w:cstheme="minorHAnsi"/>
+        </w:rPr>
+        <w:t>rofessors</w:t>
+      </w:r>
+      <w:r>
+        <w:rPr>
+          <w:rFonts w:cstheme="minorHAnsi"/>
+        </w:rPr>
+        <w:t xml:space="preserve"> </w:t>
+      </w:r>
+      <w:r>
+        <w:rPr>
+          <w:rFonts w:cstheme="minorHAnsi"/>
+        </w:rPr>
+        <w:t>who</w:t>
+      </w:r>
+      <w:r>
+        <w:rPr>
+          <w:rFonts w:cstheme="minorHAnsi"/>
+        </w:rPr>
+        <w:t xml:space="preserve"> occasionally </w:t>
       </w:r>
       <w:r>
         <w:rPr>
@@ -2314,7 +2444,19 @@
         <w:rPr>
           <w:rFonts w:cstheme="minorHAnsi"/>
         </w:rPr>
-        <w:t xml:space="preserve">including movement of “moles” </w:t>
+        <w:t>including movement of “</w:t>
+      </w:r>
+      <w:r>
+        <w:rPr>
+          <w:rFonts w:cstheme="minorHAnsi"/>
+        </w:rPr>
+        <w:t>Professors</w:t>
+      </w:r>
+      <w:r>
+        <w:rPr>
+          <w:rFonts w:cstheme="minorHAnsi"/>
+        </w:rPr>
+        <w:t xml:space="preserve">” </w:t>
       </w:r>
       <w:r>
         <w:rPr>
@@ -2529,7 +2671,25 @@
         <w:rPr>
           <w:rFonts w:cstheme="minorHAnsi"/>
         </w:rPr>
-        <w:t xml:space="preserve">invokes a whack on the given “mole”. </w:t>
+        <w:t>invokes a whack on the given “</w:t>
+      </w:r>
+      <w:r>
+        <w:rPr>
+          <w:rFonts w:cstheme="minorHAnsi"/>
+        </w:rPr>
+        <w:t>p</w:t>
+      </w:r>
+      <w:r>
+        <w:rPr>
+          <w:rFonts w:cstheme="minorHAnsi"/>
+        </w:rPr>
+        <w:t>rofessor</w:t>
+      </w:r>
+      <w:r>
+        <w:rPr>
+          <w:rFonts w:cstheme="minorHAnsi"/>
+        </w:rPr>
+        <w:t xml:space="preserve">”. </w:t>
       </w:r>
       <w:r>
         <w:rPr>
@@ -3132,7 +3292,19 @@
         <w:rPr>
           <w:rFonts w:cstheme="minorHAnsi"/>
         </w:rPr>
-        <w:t xml:space="preserve">“Whack-a-Mole” project, it without a doubt will not be perfect </w:t>
+        <w:t>“Whack-a-</w:t>
+      </w:r>
+      <w:r>
+        <w:rPr>
+          <w:rFonts w:cstheme="minorHAnsi"/>
+        </w:rPr>
+        <w:t>Prof</w:t>
+      </w:r>
+      <w:r>
+        <w:rPr>
+          <w:rFonts w:cstheme="minorHAnsi"/>
+        </w:rPr>
+        <w:t xml:space="preserve">” project, it without a doubt will not be perfect </w:t>
       </w:r>
     </w:p>
     <w:p>

</xml_diff>